<commit_message>
edge case: content before/after footer/header fragment shall be visible also
</commit_message>
<xml_diff>
--- a/test-resources/multipart/footer.docx
+++ b/test-resources/multipart/footer.docx
@@ -9,7 +9,31 @@
       </w:pPr>
       <w:r>
         <w:rPr/>
-        <w:t>Custom footer content.</w:t>
+        <w:t xml:space="preserve">Custom footer content. Page </w:t>
+      </w:r>
+      <w:r>
+        <w:rPr/>
+        <w:fldChar w:fldCharType="begin"/>
+      </w:r>
+      <w:r>
+        <w:rPr/>
+        <w:instrText> PAGE </w:instrText>
+      </w:r>
+      <w:r>
+        <w:rPr/>
+        <w:fldChar w:fldCharType="separate"/>
+      </w:r>
+      <w:r>
+        <w:rPr/>
+        <w:t>1</w:t>
+      </w:r>
+      <w:r>
+        <w:rPr/>
+        <w:fldChar w:fldCharType="end"/>
+      </w:r>
+      <w:r>
+        <w:rPr/>
+        <w:t>.</w:t>
       </w:r>
     </w:p>
     <w:p>

</xml_diff>